<commit_message>
[25.02.28 15:41] Model auto-generation
</commit_message>
<xml_diff>
--- a/nomenclature_parser/out/latest/word/HubSante.fait.docx
+++ b/nomenclature_parser/out/latest/word/HubSante.fait.docx
@@ -5057,6 +5057,336 @@
           </w:tcPr>
           <w:p>
             <w:r/>
+          </w:p>
+        </w:tc>
+      </w:tr>
+      <w:tr>
+        <w:tc>
+          <w:tcPr>
+            <w:tcW w:type="dxa" w:w="1440"/>
+          </w:tcPr>
+          <w:p>
+            <w:r>
+              <w:t>C07.03.00</w:t>
+            </w:r>
+          </w:p>
+        </w:tc>
+        <w:tc>
+          <w:tcPr>
+            <w:tcW w:type="dxa" w:w="1440"/>
+          </w:tcPr>
+          <w:p>
+            <w:r/>
+          </w:p>
+        </w:tc>
+        <w:tc>
+          <w:tcPr>
+            <w:tcW w:type="dxa" w:w="1440"/>
+          </w:tcPr>
+          <w:p>
+            <w:r>
+              <w:t>Différends et litiges inter-personnels</w:t>
+            </w:r>
+          </w:p>
+        </w:tc>
+        <w:tc>
+          <w:tcPr>
+            <w:tcW w:type="dxa" w:w="1440"/>
+          </w:tcPr>
+          <w:p>
+            <w:r/>
+          </w:p>
+        </w:tc>
+        <w:tc>
+          <w:tcPr>
+            <w:tcW w:type="dxa" w:w="1440"/>
+          </w:tcPr>
+          <w:p>
+            <w:r/>
+          </w:p>
+        </w:tc>
+        <w:tc>
+          <w:tcPr>
+            <w:tcW w:type="dxa" w:w="1440"/>
+          </w:tcPr>
+          <w:p>
+            <w:r/>
+          </w:p>
+        </w:tc>
+      </w:tr>
+      <w:tr>
+        <w:tc>
+          <w:tcPr>
+            <w:tcW w:type="dxa" w:w="1440"/>
+          </w:tcPr>
+          <w:p>
+            <w:r>
+              <w:t>C07.03.01</w:t>
+            </w:r>
+          </w:p>
+        </w:tc>
+        <w:tc>
+          <w:tcPr>
+            <w:tcW w:type="dxa" w:w="1440"/>
+          </w:tcPr>
+          <w:p>
+            <w:r/>
+          </w:p>
+        </w:tc>
+        <w:tc>
+          <w:tcPr>
+            <w:tcW w:type="dxa" w:w="1440"/>
+          </w:tcPr>
+          <w:p>
+            <w:r/>
+          </w:p>
+        </w:tc>
+        <w:tc>
+          <w:tcPr>
+            <w:tcW w:type="dxa" w:w="1440"/>
+          </w:tcPr>
+          <w:p>
+            <w:r>
+              <w:t>Différend familial</w:t>
+            </w:r>
+          </w:p>
+        </w:tc>
+        <w:tc>
+          <w:tcPr>
+            <w:tcW w:type="dxa" w:w="1440"/>
+          </w:tcPr>
+          <w:p>
+            <w:r/>
+          </w:p>
+        </w:tc>
+        <w:tc>
+          <w:tcPr>
+            <w:tcW w:type="dxa" w:w="1440"/>
+          </w:tcPr>
+          <w:p>
+            <w:r/>
+          </w:p>
+        </w:tc>
+      </w:tr>
+      <w:tr>
+        <w:tc>
+          <w:tcPr>
+            <w:tcW w:type="dxa" w:w="1440"/>
+          </w:tcPr>
+          <w:p>
+            <w:r>
+              <w:t>C07.03.02</w:t>
+            </w:r>
+          </w:p>
+        </w:tc>
+        <w:tc>
+          <w:tcPr>
+            <w:tcW w:type="dxa" w:w="1440"/>
+          </w:tcPr>
+          <w:p>
+            <w:r/>
+          </w:p>
+        </w:tc>
+        <w:tc>
+          <w:tcPr>
+            <w:tcW w:type="dxa" w:w="1440"/>
+          </w:tcPr>
+          <w:p>
+            <w:r/>
+          </w:p>
+        </w:tc>
+        <w:tc>
+          <w:tcPr>
+            <w:tcW w:type="dxa" w:w="1440"/>
+          </w:tcPr>
+          <w:p>
+            <w:r>
+              <w:t>Non représentation d’enfant</w:t>
+            </w:r>
+          </w:p>
+        </w:tc>
+        <w:tc>
+          <w:tcPr>
+            <w:tcW w:type="dxa" w:w="1440"/>
+          </w:tcPr>
+          <w:p>
+            <w:r>
+              <w:t>Refus de représenter un enfant mineur à la personne en droit de le réclamer</w:t>
+            </w:r>
+          </w:p>
+        </w:tc>
+        <w:tc>
+          <w:tcPr>
+            <w:tcW w:type="dxa" w:w="1440"/>
+          </w:tcPr>
+          <w:p>
+            <w:r/>
+          </w:p>
+        </w:tc>
+      </w:tr>
+      <w:tr>
+        <w:tc>
+          <w:tcPr>
+            <w:tcW w:type="dxa" w:w="1440"/>
+          </w:tcPr>
+          <w:p>
+            <w:r>
+              <w:t>C07.03.03</w:t>
+            </w:r>
+          </w:p>
+        </w:tc>
+        <w:tc>
+          <w:tcPr>
+            <w:tcW w:type="dxa" w:w="1440"/>
+          </w:tcPr>
+          <w:p>
+            <w:r/>
+          </w:p>
+        </w:tc>
+        <w:tc>
+          <w:tcPr>
+            <w:tcW w:type="dxa" w:w="1440"/>
+          </w:tcPr>
+          <w:p>
+            <w:r/>
+          </w:p>
+        </w:tc>
+        <w:tc>
+          <w:tcPr>
+            <w:tcW w:type="dxa" w:w="1440"/>
+          </w:tcPr>
+          <w:p>
+            <w:r>
+              <w:t>Différend de voisinage</w:t>
+            </w:r>
+          </w:p>
+        </w:tc>
+        <w:tc>
+          <w:tcPr>
+            <w:tcW w:type="dxa" w:w="1440"/>
+          </w:tcPr>
+          <w:p>
+            <w:r/>
+          </w:p>
+        </w:tc>
+        <w:tc>
+          <w:tcPr>
+            <w:tcW w:type="dxa" w:w="1440"/>
+          </w:tcPr>
+          <w:p>
+            <w:r/>
+          </w:p>
+        </w:tc>
+      </w:tr>
+      <w:tr>
+        <w:tc>
+          <w:tcPr>
+            <w:tcW w:type="dxa" w:w="1440"/>
+          </w:tcPr>
+          <w:p>
+            <w:r>
+              <w:t>C07.03.04</w:t>
+            </w:r>
+          </w:p>
+        </w:tc>
+        <w:tc>
+          <w:tcPr>
+            <w:tcW w:type="dxa" w:w="1440"/>
+          </w:tcPr>
+          <w:p>
+            <w:r/>
+          </w:p>
+        </w:tc>
+        <w:tc>
+          <w:tcPr>
+            <w:tcW w:type="dxa" w:w="1440"/>
+          </w:tcPr>
+          <w:p>
+            <w:r/>
+          </w:p>
+        </w:tc>
+        <w:tc>
+          <w:tcPr>
+            <w:tcW w:type="dxa" w:w="1440"/>
+          </w:tcPr>
+          <w:p>
+            <w:r>
+              <w:t>Autres différends</w:t>
+            </w:r>
+          </w:p>
+        </w:tc>
+        <w:tc>
+          <w:tcPr>
+            <w:tcW w:type="dxa" w:w="1440"/>
+          </w:tcPr>
+          <w:p>
+            <w:r/>
+          </w:p>
+        </w:tc>
+        <w:tc>
+          <w:tcPr>
+            <w:tcW w:type="dxa" w:w="1440"/>
+          </w:tcPr>
+          <w:p>
+            <w:r>
+              <w:t>Dont locatifs, usagers et personnes chargées d'une mission de service public</w:t>
+            </w:r>
+          </w:p>
+        </w:tc>
+      </w:tr>
+      <w:tr>
+        <w:tc>
+          <w:tcPr>
+            <w:tcW w:type="dxa" w:w="1440"/>
+          </w:tcPr>
+          <w:p>
+            <w:r>
+              <w:t>C07.03.05</w:t>
+            </w:r>
+          </w:p>
+        </w:tc>
+        <w:tc>
+          <w:tcPr>
+            <w:tcW w:type="dxa" w:w="1440"/>
+          </w:tcPr>
+          <w:p>
+            <w:r/>
+          </w:p>
+        </w:tc>
+        <w:tc>
+          <w:tcPr>
+            <w:tcW w:type="dxa" w:w="1440"/>
+          </w:tcPr>
+          <w:p>
+            <w:r/>
+          </w:p>
+        </w:tc>
+        <w:tc>
+          <w:tcPr>
+            <w:tcW w:type="dxa" w:w="1440"/>
+          </w:tcPr>
+          <w:p>
+            <w:r>
+              <w:t>Litiges</w:t>
+            </w:r>
+          </w:p>
+        </w:tc>
+        <w:tc>
+          <w:tcPr>
+            <w:tcW w:type="dxa" w:w="1440"/>
+          </w:tcPr>
+          <w:p>
+            <w:r/>
+          </w:p>
+        </w:tc>
+        <w:tc>
+          <w:tcPr>
+            <w:tcW w:type="dxa" w:w="1440"/>
+          </w:tcPr>
+          <w:p>
+            <w:r>
+              <w:t>Dont litiges commerciaux, droit du travail</w:t>
+            </w:r>
           </w:p>
         </w:tc>
       </w:tr>

</xml_diff>

<commit_message>
chore(nomenclature_parser): generate HubSante.fait files with new values
</commit_message>
<xml_diff>
--- a/nomenclature_parser/out/latest/word/HubSante.fait.docx
+++ b/nomenclature_parser/out/latest/word/HubSante.fait.docx
@@ -5057,336 +5057,6 @@
           </w:tcPr>
           <w:p>
             <w:r/>
-          </w:p>
-        </w:tc>
-      </w:tr>
-      <w:tr>
-        <w:tc>
-          <w:tcPr>
-            <w:tcW w:type="dxa" w:w="1440"/>
-          </w:tcPr>
-          <w:p>
-            <w:r>
-              <w:t>C07.03.00</w:t>
-            </w:r>
-          </w:p>
-        </w:tc>
-        <w:tc>
-          <w:tcPr>
-            <w:tcW w:type="dxa" w:w="1440"/>
-          </w:tcPr>
-          <w:p>
-            <w:r/>
-          </w:p>
-        </w:tc>
-        <w:tc>
-          <w:tcPr>
-            <w:tcW w:type="dxa" w:w="1440"/>
-          </w:tcPr>
-          <w:p>
-            <w:r>
-              <w:t>Différends et litiges inter-personnels</w:t>
-            </w:r>
-          </w:p>
-        </w:tc>
-        <w:tc>
-          <w:tcPr>
-            <w:tcW w:type="dxa" w:w="1440"/>
-          </w:tcPr>
-          <w:p>
-            <w:r/>
-          </w:p>
-        </w:tc>
-        <w:tc>
-          <w:tcPr>
-            <w:tcW w:type="dxa" w:w="1440"/>
-          </w:tcPr>
-          <w:p>
-            <w:r/>
-          </w:p>
-        </w:tc>
-        <w:tc>
-          <w:tcPr>
-            <w:tcW w:type="dxa" w:w="1440"/>
-          </w:tcPr>
-          <w:p>
-            <w:r/>
-          </w:p>
-        </w:tc>
-      </w:tr>
-      <w:tr>
-        <w:tc>
-          <w:tcPr>
-            <w:tcW w:type="dxa" w:w="1440"/>
-          </w:tcPr>
-          <w:p>
-            <w:r>
-              <w:t>C07.03.01</w:t>
-            </w:r>
-          </w:p>
-        </w:tc>
-        <w:tc>
-          <w:tcPr>
-            <w:tcW w:type="dxa" w:w="1440"/>
-          </w:tcPr>
-          <w:p>
-            <w:r/>
-          </w:p>
-        </w:tc>
-        <w:tc>
-          <w:tcPr>
-            <w:tcW w:type="dxa" w:w="1440"/>
-          </w:tcPr>
-          <w:p>
-            <w:r/>
-          </w:p>
-        </w:tc>
-        <w:tc>
-          <w:tcPr>
-            <w:tcW w:type="dxa" w:w="1440"/>
-          </w:tcPr>
-          <w:p>
-            <w:r>
-              <w:t>Différend familial</w:t>
-            </w:r>
-          </w:p>
-        </w:tc>
-        <w:tc>
-          <w:tcPr>
-            <w:tcW w:type="dxa" w:w="1440"/>
-          </w:tcPr>
-          <w:p>
-            <w:r/>
-          </w:p>
-        </w:tc>
-        <w:tc>
-          <w:tcPr>
-            <w:tcW w:type="dxa" w:w="1440"/>
-          </w:tcPr>
-          <w:p>
-            <w:r/>
-          </w:p>
-        </w:tc>
-      </w:tr>
-      <w:tr>
-        <w:tc>
-          <w:tcPr>
-            <w:tcW w:type="dxa" w:w="1440"/>
-          </w:tcPr>
-          <w:p>
-            <w:r>
-              <w:t>C07.03.02</w:t>
-            </w:r>
-          </w:p>
-        </w:tc>
-        <w:tc>
-          <w:tcPr>
-            <w:tcW w:type="dxa" w:w="1440"/>
-          </w:tcPr>
-          <w:p>
-            <w:r/>
-          </w:p>
-        </w:tc>
-        <w:tc>
-          <w:tcPr>
-            <w:tcW w:type="dxa" w:w="1440"/>
-          </w:tcPr>
-          <w:p>
-            <w:r/>
-          </w:p>
-        </w:tc>
-        <w:tc>
-          <w:tcPr>
-            <w:tcW w:type="dxa" w:w="1440"/>
-          </w:tcPr>
-          <w:p>
-            <w:r>
-              <w:t>Non représentation d’enfant</w:t>
-            </w:r>
-          </w:p>
-        </w:tc>
-        <w:tc>
-          <w:tcPr>
-            <w:tcW w:type="dxa" w:w="1440"/>
-          </w:tcPr>
-          <w:p>
-            <w:r>
-              <w:t>Refus de représenter un enfant mineur à la personne en droit de le réclamer</w:t>
-            </w:r>
-          </w:p>
-        </w:tc>
-        <w:tc>
-          <w:tcPr>
-            <w:tcW w:type="dxa" w:w="1440"/>
-          </w:tcPr>
-          <w:p>
-            <w:r/>
-          </w:p>
-        </w:tc>
-      </w:tr>
-      <w:tr>
-        <w:tc>
-          <w:tcPr>
-            <w:tcW w:type="dxa" w:w="1440"/>
-          </w:tcPr>
-          <w:p>
-            <w:r>
-              <w:t>C07.03.03</w:t>
-            </w:r>
-          </w:p>
-        </w:tc>
-        <w:tc>
-          <w:tcPr>
-            <w:tcW w:type="dxa" w:w="1440"/>
-          </w:tcPr>
-          <w:p>
-            <w:r/>
-          </w:p>
-        </w:tc>
-        <w:tc>
-          <w:tcPr>
-            <w:tcW w:type="dxa" w:w="1440"/>
-          </w:tcPr>
-          <w:p>
-            <w:r/>
-          </w:p>
-        </w:tc>
-        <w:tc>
-          <w:tcPr>
-            <w:tcW w:type="dxa" w:w="1440"/>
-          </w:tcPr>
-          <w:p>
-            <w:r>
-              <w:t>Différend de voisinage</w:t>
-            </w:r>
-          </w:p>
-        </w:tc>
-        <w:tc>
-          <w:tcPr>
-            <w:tcW w:type="dxa" w:w="1440"/>
-          </w:tcPr>
-          <w:p>
-            <w:r/>
-          </w:p>
-        </w:tc>
-        <w:tc>
-          <w:tcPr>
-            <w:tcW w:type="dxa" w:w="1440"/>
-          </w:tcPr>
-          <w:p>
-            <w:r/>
-          </w:p>
-        </w:tc>
-      </w:tr>
-      <w:tr>
-        <w:tc>
-          <w:tcPr>
-            <w:tcW w:type="dxa" w:w="1440"/>
-          </w:tcPr>
-          <w:p>
-            <w:r>
-              <w:t>C07.03.04</w:t>
-            </w:r>
-          </w:p>
-        </w:tc>
-        <w:tc>
-          <w:tcPr>
-            <w:tcW w:type="dxa" w:w="1440"/>
-          </w:tcPr>
-          <w:p>
-            <w:r/>
-          </w:p>
-        </w:tc>
-        <w:tc>
-          <w:tcPr>
-            <w:tcW w:type="dxa" w:w="1440"/>
-          </w:tcPr>
-          <w:p>
-            <w:r/>
-          </w:p>
-        </w:tc>
-        <w:tc>
-          <w:tcPr>
-            <w:tcW w:type="dxa" w:w="1440"/>
-          </w:tcPr>
-          <w:p>
-            <w:r>
-              <w:t>Autres différends</w:t>
-            </w:r>
-          </w:p>
-        </w:tc>
-        <w:tc>
-          <w:tcPr>
-            <w:tcW w:type="dxa" w:w="1440"/>
-          </w:tcPr>
-          <w:p>
-            <w:r/>
-          </w:p>
-        </w:tc>
-        <w:tc>
-          <w:tcPr>
-            <w:tcW w:type="dxa" w:w="1440"/>
-          </w:tcPr>
-          <w:p>
-            <w:r>
-              <w:t>Dont locatifs, usagers et personnes chargées d'une mission de service public</w:t>
-            </w:r>
-          </w:p>
-        </w:tc>
-      </w:tr>
-      <w:tr>
-        <w:tc>
-          <w:tcPr>
-            <w:tcW w:type="dxa" w:w="1440"/>
-          </w:tcPr>
-          <w:p>
-            <w:r>
-              <w:t>C07.03.05</w:t>
-            </w:r>
-          </w:p>
-        </w:tc>
-        <w:tc>
-          <w:tcPr>
-            <w:tcW w:type="dxa" w:w="1440"/>
-          </w:tcPr>
-          <w:p>
-            <w:r/>
-          </w:p>
-        </w:tc>
-        <w:tc>
-          <w:tcPr>
-            <w:tcW w:type="dxa" w:w="1440"/>
-          </w:tcPr>
-          <w:p>
-            <w:r/>
-          </w:p>
-        </w:tc>
-        <w:tc>
-          <w:tcPr>
-            <w:tcW w:type="dxa" w:w="1440"/>
-          </w:tcPr>
-          <w:p>
-            <w:r>
-              <w:t>Litiges</w:t>
-            </w:r>
-          </w:p>
-        </w:tc>
-        <w:tc>
-          <w:tcPr>
-            <w:tcW w:type="dxa" w:w="1440"/>
-          </w:tcPr>
-          <w:p>
-            <w:r/>
-          </w:p>
-        </w:tc>
-        <w:tc>
-          <w:tcPr>
-            <w:tcW w:type="dxa" w:w="1440"/>
-          </w:tcPr>
-          <w:p>
-            <w:r>
-              <w:t>Dont litiges commerciaux, droit du travail</w:t>
-            </w:r>
           </w:p>
         </w:tc>
       </w:tr>

</xml_diff>